<commit_message>
STORM SHIT SHIT COMMIT DAMMIT
</commit_message>
<xml_diff>
--- a/GDD - Tower Defense.docx
+++ b/GDD - Tower Defense.docx
@@ -1275,6 +1275,14 @@
       <w:bookmarkStart w:id="1" w:name="_Toc355861869"/>
       <w:r>
         <w:lastRenderedPageBreak/>
+        <w:t>Overview</w:t>
+      </w:r>
+    </w:p>
+    <w:p>
+      <w:pPr>
+        <w:pStyle w:val="Heading2"/>
+      </w:pPr>
+      <w:r>
         <w:t>Intro</w:t>
       </w:r>
       <w:bookmarkEnd w:id="0"/>
@@ -1287,7 +1295,7 @@
     </w:p>
     <w:p>
       <w:pPr>
-        <w:pStyle w:val="Heading1"/>
+        <w:pStyle w:val="Heading2"/>
       </w:pPr>
       <w:bookmarkStart w:id="2" w:name="_Toc355861509"/>
       <w:bookmarkStart w:id="3" w:name="_Toc355861870"/>
@@ -1304,7 +1312,7 @@
     </w:p>
     <w:p>
       <w:pPr>
-        <w:pStyle w:val="Heading1"/>
+        <w:pStyle w:val="Heading2"/>
       </w:pPr>
       <w:bookmarkStart w:id="4" w:name="_Toc355861510"/>
       <w:bookmarkStart w:id="5" w:name="_Toc355861871"/>
@@ -1329,61 +1337,59 @@
       <w:r>
         <w:t xml:space="preserve">) as the game engine and C# </w:t>
       </w:r>
-      <w:bookmarkStart w:id="6" w:name="_GoBack"/>
+      <w:r>
+        <w:t>as the scripting language.</w:t>
+      </w:r>
+    </w:p>
+    <w:p>
+      <w:pPr>
+        <w:pStyle w:val="Heading2"/>
+      </w:pPr>
+      <w:bookmarkStart w:id="6" w:name="_Toc355861511"/>
+      <w:bookmarkStart w:id="7" w:name="_Toc355861872"/>
+      <w:r>
+        <w:t>Artistic Style Outline</w:t>
+      </w:r>
       <w:bookmarkEnd w:id="6"/>
-      <w:r>
-        <w:t>as the scripting language.</w:t>
-      </w:r>
-    </w:p>
-    <w:p>
-      <w:pPr>
-        <w:pStyle w:val="Heading1"/>
-      </w:pPr>
-      <w:bookmarkStart w:id="7" w:name="_Toc355861511"/>
-      <w:bookmarkStart w:id="8" w:name="_Toc355861872"/>
-      <w:r>
-        <w:t>Artistic Style Outline</w:t>
-      </w:r>
       <w:bookmarkEnd w:id="7"/>
+    </w:p>
+    <w:p>
+      <w:r>
+        <w:t xml:space="preserve">Currently, the art style is one that is provided by the default objects available in the Unity3D Game Engine. Once an actual artist joins for the project, this can definitely be changed. </w:t>
+      </w:r>
+      <w:r>
+        <w:t>&lt;Pict</w:t>
+      </w:r>
+      <w:r>
+        <w:t>ures of current map, towers go</w:t>
+      </w:r>
+      <w:r>
+        <w:t xml:space="preserve"> here&gt;</w:t>
+      </w:r>
+    </w:p>
+    <w:p>
+      <w:pPr>
+        <w:pStyle w:val="Heading2"/>
+      </w:pPr>
+      <w:bookmarkStart w:id="8" w:name="_Toc355861512"/>
+      <w:bookmarkStart w:id="9" w:name="_Toc355861873"/>
+      <w:r>
+        <w:t>Systematic Breakdown of Components</w:t>
+      </w:r>
       <w:bookmarkEnd w:id="8"/>
-    </w:p>
-    <w:p>
-      <w:r>
-        <w:t xml:space="preserve">Currently, the art style is one that is provided by the default objects available in the Unity3D Game Engine. Once an actual artist joins for the project, this can definitely be changed. </w:t>
-      </w:r>
-      <w:r>
-        <w:t>&lt;Pict</w:t>
-      </w:r>
-      <w:r>
-        <w:t>ures of current map, towers go</w:t>
-      </w:r>
-      <w:r>
-        <w:t xml:space="preserve"> here&gt;</w:t>
-      </w:r>
-    </w:p>
-    <w:p>
-      <w:pPr>
-        <w:pStyle w:val="Heading1"/>
-      </w:pPr>
-      <w:bookmarkStart w:id="9" w:name="_Toc355861512"/>
-      <w:bookmarkStart w:id="10" w:name="_Toc355861873"/>
-      <w:r>
-        <w:t>Systematic Breakdown of Components</w:t>
-      </w:r>
       <w:bookmarkEnd w:id="9"/>
+    </w:p>
+    <w:p>
+      <w:pPr>
+        <w:pStyle w:val="Heading3"/>
+      </w:pPr>
+      <w:bookmarkStart w:id="10" w:name="_Toc355861513"/>
+      <w:bookmarkStart w:id="11" w:name="_Toc355861874"/>
+      <w:r>
+        <w:t>Unity3D Game Engine</w:t>
+      </w:r>
       <w:bookmarkEnd w:id="10"/>
-    </w:p>
-    <w:p>
-      <w:pPr>
-        <w:pStyle w:val="Heading2"/>
-      </w:pPr>
-      <w:bookmarkStart w:id="11" w:name="_Toc355861513"/>
-      <w:bookmarkStart w:id="12" w:name="_Toc355861874"/>
-      <w:r>
-        <w:t>Unity3D Game Engine</w:t>
-      </w:r>
       <w:bookmarkEnd w:id="11"/>
-      <w:bookmarkEnd w:id="12"/>
     </w:p>
     <w:p>
       <w:r>
@@ -1452,32 +1458,32 @@
     </w:p>
     <w:p>
       <w:pPr>
-        <w:pStyle w:val="Heading2"/>
-      </w:pPr>
-      <w:bookmarkStart w:id="13" w:name="_Toc355861514"/>
-      <w:bookmarkStart w:id="14" w:name="_Toc355861875"/>
+        <w:pStyle w:val="Heading3"/>
+      </w:pPr>
+      <w:bookmarkStart w:id="12" w:name="_Toc355861514"/>
+      <w:bookmarkStart w:id="13" w:name="_Toc355861875"/>
       <w:r>
         <w:t>Save/Load System</w:t>
       </w:r>
+      <w:bookmarkEnd w:id="12"/>
       <w:bookmarkEnd w:id="13"/>
+    </w:p>
+    <w:p>
+      <w:r>
+        <w:t>The user is going to need a way to save information between sessions of play. For example, a list of levels they have beaten in order to determine what towers are available for building. This may end up being platform specific, because a web player is going to save information differently than Android, iOS, Mac, PC, and Linux.</w:t>
+      </w:r>
+    </w:p>
+    <w:p>
+      <w:pPr>
+        <w:pStyle w:val="Heading3"/>
+      </w:pPr>
+      <w:bookmarkStart w:id="14" w:name="_Toc355861515"/>
+      <w:bookmarkStart w:id="15" w:name="_Toc355861876"/>
+      <w:r>
+        <w:t>UI System</w:t>
+      </w:r>
       <w:bookmarkEnd w:id="14"/>
-    </w:p>
-    <w:p>
-      <w:r>
-        <w:t>The user is going to need a way to save information between sessions of play. For example, a list of levels they have beaten in order to determine what towers are available for building. This may end up being platform specific, because a web player is going to save information differently than Android, iOS, Mac, PC, and Linux.</w:t>
-      </w:r>
-    </w:p>
-    <w:p>
-      <w:pPr>
-        <w:pStyle w:val="Heading2"/>
-      </w:pPr>
-      <w:bookmarkStart w:id="15" w:name="_Toc355861515"/>
-      <w:bookmarkStart w:id="16" w:name="_Toc355861876"/>
-      <w:r>
-        <w:t>UI System</w:t>
-      </w:r>
       <w:bookmarkEnd w:id="15"/>
-      <w:bookmarkEnd w:id="16"/>
     </w:p>
     <w:p>
       <w:r>
@@ -1493,7 +1499,6 @@
         </w:numPr>
       </w:pPr>
       <w:r>
-        <w:lastRenderedPageBreak/>
         <w:t>Menu</w:t>
       </w:r>
     </w:p>
@@ -1518,54 +1523,55 @@
         </w:numPr>
       </w:pPr>
       <w:r>
+        <w:lastRenderedPageBreak/>
         <w:t>In-Level HUD</w:t>
       </w:r>
     </w:p>
     <w:p>
       <w:pPr>
+        <w:pStyle w:val="Heading3"/>
+      </w:pPr>
+      <w:bookmarkStart w:id="16" w:name="_Toc355861516"/>
+      <w:bookmarkStart w:id="17" w:name="_Toc355861877"/>
+      <w:r>
+        <w:t>Tower Building System</w:t>
+      </w:r>
+      <w:bookmarkEnd w:id="16"/>
+      <w:bookmarkEnd w:id="17"/>
+    </w:p>
+    <w:p>
+      <w:r>
+        <w:t>In-game, the player will need to be able to place towers in certain areas. The Tower Building system will need to be created in order to give the player the ability to place towers in certain areas in the level.</w:t>
+      </w:r>
+    </w:p>
+    <w:p>
+      <w:r>
+        <w:t>In order to build these towers, the player will spend currency and select an available spot in designated areas. As the player destroys enemies, they are awarded a certain amount of currency that is used to purchase more towers. Only certain towers are usable per level.</w:t>
+      </w:r>
+    </w:p>
+    <w:p>
+      <w:pPr>
         <w:pStyle w:val="Heading2"/>
       </w:pPr>
-      <w:bookmarkStart w:id="17" w:name="_Toc355861516"/>
-      <w:bookmarkStart w:id="18" w:name="_Toc355861877"/>
-      <w:r>
-        <w:t>Tower Building System</w:t>
-      </w:r>
-      <w:bookmarkEnd w:id="17"/>
+      <w:bookmarkStart w:id="18" w:name="_Toc355861517"/>
+      <w:bookmarkStart w:id="19" w:name="_Toc355861878"/>
+      <w:r>
+        <w:t>Asset Breakdown</w:t>
+      </w:r>
       <w:bookmarkEnd w:id="18"/>
-    </w:p>
-    <w:p>
-      <w:r>
-        <w:t>In-game, the player will need to be able to place towers in certain areas. The Tower Building system will need to be created in order to give the player the ability to place towers in certain areas in the level.</w:t>
-      </w:r>
-    </w:p>
-    <w:p>
-      <w:r>
-        <w:t>In order to build these towers, the player will spend currency and select an available spot in designated areas. As the player destroys enemies, they are awarded a certain amount of currency that is used to purchase more towers. Only certain towers are usable per level.</w:t>
-      </w:r>
-    </w:p>
-    <w:p>
-      <w:pPr>
-        <w:pStyle w:val="Heading1"/>
-      </w:pPr>
-      <w:bookmarkStart w:id="19" w:name="_Toc355861517"/>
-      <w:bookmarkStart w:id="20" w:name="_Toc355861878"/>
-      <w:r>
-        <w:t>Asset Breakdown</w:t>
-      </w:r>
       <w:bookmarkEnd w:id="19"/>
+    </w:p>
+    <w:p>
+      <w:pPr>
+        <w:pStyle w:val="Heading3"/>
+      </w:pPr>
+      <w:bookmarkStart w:id="20" w:name="_Toc355861518"/>
+      <w:bookmarkStart w:id="21" w:name="_Toc355861879"/>
+      <w:r>
+        <w:t>Art Assets</w:t>
+      </w:r>
       <w:bookmarkEnd w:id="20"/>
-    </w:p>
-    <w:p>
-      <w:pPr>
-        <w:pStyle w:val="Heading2"/>
-      </w:pPr>
-      <w:bookmarkStart w:id="21" w:name="_Toc355861518"/>
-      <w:bookmarkStart w:id="22" w:name="_Toc355861879"/>
-      <w:r>
-        <w:t>Art Assets</w:t>
-      </w:r>
       <w:bookmarkEnd w:id="21"/>
-      <w:bookmarkEnd w:id="22"/>
     </w:p>
     <w:p>
       <w:r>
@@ -1650,37 +1656,37 @@
     </w:p>
     <w:p>
       <w:pPr>
-        <w:pStyle w:val="Heading2"/>
-      </w:pPr>
-      <w:bookmarkStart w:id="23" w:name="_Toc355861519"/>
-      <w:bookmarkStart w:id="24" w:name="_Toc355861880"/>
+        <w:pStyle w:val="Heading3"/>
+      </w:pPr>
+      <w:bookmarkStart w:id="22" w:name="_Toc355861519"/>
+      <w:bookmarkStart w:id="23" w:name="_Toc355861880"/>
       <w:r>
         <w:t>Text Assets</w:t>
       </w:r>
+      <w:bookmarkEnd w:id="22"/>
       <w:bookmarkEnd w:id="23"/>
+    </w:p>
+    <w:p>
+      <w:r>
+        <w:t xml:space="preserve">There will not need to be many text assets since there is no story, narration, or dialogue in game. Most of what is needed is: names for enemies, names for towers, menu option text, and credits. </w:t>
+      </w:r>
+    </w:p>
+    <w:p>
+      <w:r>
+        <w:t>Minimal time is required for these.</w:t>
+      </w:r>
+    </w:p>
+    <w:p>
+      <w:pPr>
+        <w:pStyle w:val="Heading3"/>
+      </w:pPr>
+      <w:bookmarkStart w:id="24" w:name="_Toc355861520"/>
+      <w:bookmarkStart w:id="25" w:name="_Toc355861881"/>
+      <w:r>
+        <w:t>Sound Assets</w:t>
+      </w:r>
       <w:bookmarkEnd w:id="24"/>
-    </w:p>
-    <w:p>
-      <w:r>
-        <w:t xml:space="preserve">There will not need to be many text assets since there is no story, narration, or dialogue in game. Most of what is needed is: names for enemies, names for towers, menu option text, and credits. </w:t>
-      </w:r>
-    </w:p>
-    <w:p>
-      <w:r>
-        <w:t>Minimal time is required for these.</w:t>
-      </w:r>
-    </w:p>
-    <w:p>
-      <w:pPr>
-        <w:pStyle w:val="Heading2"/>
-      </w:pPr>
-      <w:bookmarkStart w:id="25" w:name="_Toc355861520"/>
-      <w:bookmarkStart w:id="26" w:name="_Toc355861881"/>
-      <w:r>
-        <w:t>Sound Assets</w:t>
-      </w:r>
       <w:bookmarkEnd w:id="25"/>
-      <w:bookmarkEnd w:id="26"/>
     </w:p>
     <w:p>
       <w:r>
@@ -1723,7 +1729,6 @@
         </w:numPr>
       </w:pPr>
       <w:r>
-        <w:lastRenderedPageBreak/>
         <w:t>In-game sounds</w:t>
       </w:r>
     </w:p>
@@ -1753,32 +1758,33 @@
     </w:p>
     <w:p>
       <w:pPr>
-        <w:pStyle w:val="Heading1"/>
-      </w:pPr>
-      <w:bookmarkStart w:id="27" w:name="_Toc355861521"/>
-      <w:bookmarkStart w:id="28" w:name="_Toc355861882"/>
-      <w:r>
+        <w:pStyle w:val="Heading2"/>
+      </w:pPr>
+      <w:bookmarkStart w:id="26" w:name="_Toc355861521"/>
+      <w:bookmarkStart w:id="27" w:name="_Toc355861882"/>
+      <w:r>
+        <w:lastRenderedPageBreak/>
         <w:t>Suggested Game Flow Diagram</w:t>
       </w:r>
+      <w:bookmarkEnd w:id="26"/>
       <w:bookmarkEnd w:id="27"/>
+    </w:p>
+    <w:p>
+      <w:r>
+        <w:t>The game will commence as thus: Menu -&gt; Level Picker -&gt; Level -&gt; Results screen -&gt; Level Picker, etc.</w:t>
+      </w:r>
+    </w:p>
+    <w:p>
+      <w:pPr>
+        <w:pStyle w:val="Heading2"/>
+      </w:pPr>
+      <w:bookmarkStart w:id="28" w:name="_Toc355861522"/>
+      <w:bookmarkStart w:id="29" w:name="_Toc355861883"/>
+      <w:r>
+        <w:t>Suggested Project Timeline</w:t>
+      </w:r>
       <w:bookmarkEnd w:id="28"/>
-    </w:p>
-    <w:p>
-      <w:r>
-        <w:t>The game will commence as thus: Menu -&gt; Level Picker -&gt; Level -&gt; Results screen -&gt; Level Picker, etc.</w:t>
-      </w:r>
-    </w:p>
-    <w:p>
-      <w:pPr>
-        <w:pStyle w:val="Heading1"/>
-      </w:pPr>
-      <w:bookmarkStart w:id="29" w:name="_Toc355861522"/>
-      <w:bookmarkStart w:id="30" w:name="_Toc355861883"/>
-      <w:r>
-        <w:t>Suggested Project Timeline</w:t>
-      </w:r>
       <w:bookmarkEnd w:id="29"/>
-      <w:bookmarkEnd w:id="30"/>
     </w:p>
     <w:p>
       <w:r>
@@ -1807,20 +1813,138 @@
     </w:p>
     <w:p>
       <w:pPr>
+        <w:pStyle w:val="Heading2"/>
+      </w:pPr>
+      <w:bookmarkStart w:id="30" w:name="_Toc355861523"/>
+      <w:bookmarkStart w:id="31" w:name="_Toc355861884"/>
+      <w:r>
+        <w:t>Additional Ideas and Possibilities</w:t>
+      </w:r>
+      <w:bookmarkEnd w:id="30"/>
+      <w:bookmarkEnd w:id="31"/>
+    </w:p>
+    <w:p>
+      <w:r>
+        <w:t>It’s possible that a story line could be thrown in here once the gameplay is polished enough or another person is on the project, but currently there is no story scoped for this. Another possibility would be art affecting gameplay and or design. It could be that the art style would drive level design and possibly change how the tower building system functions.</w:t>
+      </w:r>
+    </w:p>
+    <w:p>
+      <w:pPr>
         <w:pStyle w:val="Heading1"/>
       </w:pPr>
-      <w:bookmarkStart w:id="31" w:name="_Toc355861523"/>
-      <w:bookmarkStart w:id="32" w:name="_Toc355861884"/>
-      <w:r>
-        <w:t>Additional Ideas and Possibilities</w:t>
-      </w:r>
-      <w:bookmarkEnd w:id="31"/>
+      <w:r>
+        <w:t>Setup</w:t>
+      </w:r>
+    </w:p>
+    <w:p>
+      <w:pPr>
+        <w:pStyle w:val="Heading2"/>
+      </w:pPr>
+      <w:r>
+        <w:t>Git Repository</w:t>
+      </w:r>
+    </w:p>
+    <w:p>
+      <w:r>
+        <w:t>How to set up git repository</w:t>
+      </w:r>
+    </w:p>
+    <w:p>
+      <w:pPr>
+        <w:pStyle w:val="Heading2"/>
+      </w:pPr>
+      <w:r>
+        <w:t>Git for Windows/Mac/Linux Installation</w:t>
+      </w:r>
+    </w:p>
+    <w:p>
+      <w:pPr>
+        <w:pStyle w:val="Heading3"/>
+      </w:pPr>
+      <w:r>
+        <w:t>Windows</w:t>
+      </w:r>
+    </w:p>
+    <w:p>
+      <w:r>
+        <w:t>Setup instructions</w:t>
+      </w:r>
+    </w:p>
+    <w:p>
+      <w:pPr>
+        <w:pStyle w:val="Heading3"/>
+      </w:pPr>
+      <w:r>
+        <w:t>Mac</w:t>
+      </w:r>
+    </w:p>
+    <w:p>
+      <w:r>
+        <w:t>Setup instructions</w:t>
+      </w:r>
+    </w:p>
+    <w:p>
+      <w:pPr>
+        <w:pStyle w:val="Heading3"/>
+      </w:pPr>
+      <w:r>
+        <w:t>Linux</w:t>
+      </w:r>
+    </w:p>
+    <w:p>
+      <w:r>
+        <w:t>Setup instructions</w:t>
+      </w:r>
+    </w:p>
+    <w:p>
+      <w:pPr>
+        <w:pStyle w:val="Heading2"/>
+      </w:pPr>
+      <w:r>
+        <w:t>Unity3D Installation</w:t>
+      </w:r>
+    </w:p>
+    <w:p>
+      <w:pPr>
+        <w:pStyle w:val="Heading2"/>
+      </w:pPr>
+      <w:r>
+        <w:t>Local Git Setup</w:t>
+      </w:r>
+    </w:p>
+    <w:p>
+      <w:r>
+        <w:t>Stuff in here about basic commands to add, commit, and push to repo branches.</w:t>
+      </w:r>
+    </w:p>
+    <w:p>
+      <w:r>
+        <w:t>Add in a default .gitignore to use, along with instructions on how to turn on Meta data from Unity3D in project settings.</w:t>
+      </w:r>
+    </w:p>
+    <w:p>
+      <w:pPr>
+        <w:pStyle w:val="Heading1"/>
+      </w:pPr>
+      <w:r>
+        <w:lastRenderedPageBreak/>
+        <w:t>Work Delegation</w:t>
+      </w:r>
+    </w:p>
+    <w:p>
+      <w:pPr>
+        <w:pStyle w:val="Heading2"/>
+      </w:pPr>
+      <w:r>
+        <w:t>Working in Unity3D</w:t>
+      </w:r>
+    </w:p>
+    <w:p>
+      <w:r>
+        <w:t>Information on how to work in separate scenes within the same project. Ie, work with the 2D gui in one scene, work with the enemy/towers in another scene, and a master scene. Also, another scene can be a main menu, a level select, etc.</w:t>
+      </w:r>
+      <w:bookmarkStart w:id="32" w:name="_GoBack"/>
       <w:bookmarkEnd w:id="32"/>
-    </w:p>
-    <w:p>
-      <w:r>
-        <w:t>It’s possible that a story line could be thrown in here once the gameplay is polished enough or another person is on the project, but currently there is no story scoped for this. Another possibility would be art affecting gameplay and or design. It could be that the art style would drive level design and possibly change how the tower building system functions.</w:t>
-      </w:r>
     </w:p>
     <w:sectPr>
       <w:headerReference w:type="default" r:id="rId12"/>
@@ -2604,6 +2728,28 @@
       <w:szCs w:val="26"/>
     </w:rPr>
   </w:style>
+  <w:style w:type="paragraph" w:styleId="Heading3">
+    <w:name w:val="heading 3"/>
+    <w:basedOn w:val="Normal"/>
+    <w:next w:val="Normal"/>
+    <w:link w:val="Heading3Char"/>
+    <w:uiPriority w:val="9"/>
+    <w:unhideWhenUsed/>
+    <w:qFormat/>
+    <w:rsid w:val="00983A87"/>
+    <w:pPr>
+      <w:keepNext/>
+      <w:keepLines/>
+      <w:spacing w:before="200" w:after="0"/>
+      <w:outlineLvl w:val="2"/>
+    </w:pPr>
+    <w:rPr>
+      <w:rFonts w:asciiTheme="majorHAnsi" w:eastAsiaTheme="majorEastAsia" w:hAnsiTheme="majorHAnsi" w:cstheme="majorBidi"/>
+      <w:b/>
+      <w:bCs/>
+      <w:color w:val="4F81BD" w:themeColor="accent1"/>
+    </w:rPr>
+  </w:style>
   <w:style w:type="character" w:default="1" w:styleId="DefaultParagraphFont">
     <w:name w:val="Default Paragraph Font"/>
     <w:uiPriority w:val="1"/>
@@ -2836,6 +2982,19 @@
     <w:link w:val="Footer"/>
     <w:uiPriority w:val="99"/>
     <w:rsid w:val="003B59D5"/>
+  </w:style>
+  <w:style w:type="character" w:customStyle="1" w:styleId="Heading3Char">
+    <w:name w:val="Heading 3 Char"/>
+    <w:basedOn w:val="DefaultParagraphFont"/>
+    <w:link w:val="Heading3"/>
+    <w:uiPriority w:val="9"/>
+    <w:rsid w:val="00983A87"/>
+    <w:rPr>
+      <w:rFonts w:asciiTheme="majorHAnsi" w:eastAsiaTheme="majorEastAsia" w:hAnsiTheme="majorHAnsi" w:cstheme="majorBidi"/>
+      <w:b/>
+      <w:bCs/>
+      <w:color w:val="4F81BD" w:themeColor="accent1"/>
+    </w:rPr>
   </w:style>
 </w:styles>
 </file>
@@ -3048,6 +3207,28 @@
       <w:szCs w:val="26"/>
     </w:rPr>
   </w:style>
+  <w:style w:type="paragraph" w:styleId="Heading3">
+    <w:name w:val="heading 3"/>
+    <w:basedOn w:val="Normal"/>
+    <w:next w:val="Normal"/>
+    <w:link w:val="Heading3Char"/>
+    <w:uiPriority w:val="9"/>
+    <w:unhideWhenUsed/>
+    <w:qFormat/>
+    <w:rsid w:val="00983A87"/>
+    <w:pPr>
+      <w:keepNext/>
+      <w:keepLines/>
+      <w:spacing w:before="200" w:after="0"/>
+      <w:outlineLvl w:val="2"/>
+    </w:pPr>
+    <w:rPr>
+      <w:rFonts w:asciiTheme="majorHAnsi" w:eastAsiaTheme="majorEastAsia" w:hAnsiTheme="majorHAnsi" w:cstheme="majorBidi"/>
+      <w:b/>
+      <w:bCs/>
+      <w:color w:val="4F81BD" w:themeColor="accent1"/>
+    </w:rPr>
+  </w:style>
   <w:style w:type="character" w:default="1" w:styleId="DefaultParagraphFont">
     <w:name w:val="Default Paragraph Font"/>
     <w:uiPriority w:val="1"/>
@@ -3280,6 +3461,19 @@
     <w:link w:val="Footer"/>
     <w:uiPriority w:val="99"/>
     <w:rsid w:val="003B59D5"/>
+  </w:style>
+  <w:style w:type="character" w:customStyle="1" w:styleId="Heading3Char">
+    <w:name w:val="Heading 3 Char"/>
+    <w:basedOn w:val="DefaultParagraphFont"/>
+    <w:link w:val="Heading3"/>
+    <w:uiPriority w:val="9"/>
+    <w:rsid w:val="00983A87"/>
+    <w:rPr>
+      <w:rFonts w:asciiTheme="majorHAnsi" w:eastAsiaTheme="majorEastAsia" w:hAnsiTheme="majorHAnsi" w:cstheme="majorBidi"/>
+      <w:b/>
+      <w:bCs/>
+      <w:color w:val="4F81BD" w:themeColor="accent1"/>
+    </w:rPr>
   </w:style>
 </w:styles>
 </file>
@@ -3574,7 +3768,7 @@
 </file>
 
 <file path=customXml/itemProps1.xml><?xml version="1.0" encoding="utf-8"?>
-<ds:datastoreItem xmlns:ds="http://schemas.openxmlformats.org/officeDocument/2006/customXml" ds:itemID="{75024864-A193-4E3C-8991-966008349D79}">
+<ds:datastoreItem xmlns:ds="http://schemas.openxmlformats.org/officeDocument/2006/customXml" ds:itemID="{73DE7876-6E93-42D8-9827-62CB1EE26DE0}">
   <ds:schemaRefs>
     <ds:schemaRef ds:uri="http://schemas.openxmlformats.org/officeDocument/2006/bibliography"/>
   </ds:schemaRefs>

</xml_diff>